<commit_message>
Final updated of README.md & ReadMe.docx
</commit_message>
<xml_diff>
--- a/ReadMe.docx
+++ b/ReadMe.docx
@@ -4,6 +4,25 @@
   <w:body>
     <w:p>
       <w:pPr>
+        <w:pStyle w:val="Title"/>
+        <w:spacing w:before="120" w:after="240"/>
+        <w:jc w:val="center"/>
+      </w:pPr>
+      <w:r>
+        <w:t>ACME Medical RESTful API System</w:t>
+      </w:r>
+    </w:p>
+    <w:p>
+      <w:r>
+        <w:t>CST8277 Java Enterprise Project – Summer 2025</w:t>
+      </w:r>
+      <w:r>
+        <w:br/>
+        <w:t>Developed using Jakarta EE, Payara Server, JPA, and JAX-RS.</w:t>
+      </w:r>
+    </w:p>
+    <w:p>
+      <w:pPr>
         <w:rPr>
           <w:b/>
           <w:bCs/>
@@ -14,36 +33,12 @@
           <w:b/>
           <w:bCs/>
         </w:rPr>
-        <w:t>ACME Medical RESTful API System</w:t>
-      </w:r>
-    </w:p>
-    <w:p>
-      <w:r>
-        <w:t>CST8277 Java Enterprise Project – Summer 2025</w:t>
-      </w:r>
-      <w:r>
-        <w:br/>
-        <w:t>Developed using Jakarta EE, Payara Server, JPA, and JAX-RS.</w:t>
-      </w:r>
-    </w:p>
-    <w:p>
-      <w:pPr>
-        <w:rPr>
-          <w:b/>
-          <w:bCs/>
-        </w:rPr>
-      </w:pPr>
-      <w:r>
-        <w:rPr>
-          <w:b/>
-          <w:bCs/>
-        </w:rPr>
         <w:t>Group Members and Task Distribution</w:t>
       </w:r>
     </w:p>
     <w:tbl>
       <w:tblPr>
-        <w:tblW w:w="0" w:type="auto"/>
+        <w:tblW w:w="9348" w:type="dxa"/>
         <w:tblCellMar>
           <w:top w:w="15" w:type="dxa"/>
           <w:left w:w="15" w:type="dxa"/>
@@ -53,9 +48,9 @@
         <w:tblLook w:val="04A0" w:firstRow="1" w:lastRow="0" w:firstColumn="1" w:lastColumn="0" w:noHBand="0" w:noVBand="1"/>
       </w:tblPr>
       <w:tblGrid>
-        <w:gridCol w:w="1340"/>
-        <w:gridCol w:w="5429"/>
-        <w:gridCol w:w="2575"/>
+        <w:gridCol w:w="1597"/>
+        <w:gridCol w:w="2081"/>
+        <w:gridCol w:w="5670"/>
       </w:tblGrid>
       <w:tr>
         <w:trPr>
@@ -98,7 +93,7 @@
         </w:tc>
         <w:tc>
           <w:tcPr>
-            <w:tcW w:w="0" w:type="auto"/>
+            <w:tcW w:w="2081" w:type="dxa"/>
             <w:tcBorders>
               <w:top w:val="single" w:sz="6" w:space="0" w:color="D1D9E0"/>
               <w:left w:val="single" w:sz="6" w:space="0" w:color="D1D9E0"/>
@@ -133,7 +128,7 @@
         </w:tc>
         <w:tc>
           <w:tcPr>
-            <w:tcW w:w="0" w:type="auto"/>
+            <w:tcW w:w="5670" w:type="dxa"/>
             <w:tcBorders>
               <w:top w:val="single" w:sz="6" w:space="0" w:color="D1D9E0"/>
               <w:left w:val="single" w:sz="6" w:space="0" w:color="D1D9E0"/>
@@ -195,7 +190,7 @@
         </w:tc>
         <w:tc>
           <w:tcPr>
-            <w:tcW w:w="0" w:type="auto"/>
+            <w:tcW w:w="2081" w:type="dxa"/>
             <w:tcBorders>
               <w:top w:val="single" w:sz="6" w:space="0" w:color="D1D9E0"/>
               <w:left w:val="single" w:sz="6" w:space="0" w:color="D1D9E0"/>
@@ -213,14 +208,24 @@
             <w:hideMark/>
           </w:tcPr>
           <w:p>
+            <w:pPr>
+              <w:rPr>
+                <w:rFonts w:hint="eastAsia"/>
+                <w:lang w:eastAsia="zh-CN"/>
+              </w:rPr>
+            </w:pPr>
             <w:r>
-              <w:t>Completed T1 (Entity Class JPA Mapping), T2 (User Authentication Logic Implementation), T3 (Establish User-Physician Relationship)</w:t>
+              <w:rPr>
+                <w:rFonts w:hint="eastAsia"/>
+                <w:lang w:eastAsia="zh-CN"/>
+              </w:rPr>
+              <w:t>T1, T2, T3 and T9</w:t>
             </w:r>
           </w:p>
         </w:tc>
         <w:tc>
           <w:tcPr>
-            <w:tcW w:w="0" w:type="auto"/>
+            <w:tcW w:w="5670" w:type="dxa"/>
             <w:tcBorders>
               <w:top w:val="single" w:sz="6" w:space="0" w:color="D1D9E0"/>
               <w:left w:val="single" w:sz="6" w:space="0" w:color="D1D9E0"/>
@@ -272,7 +277,7 @@
         </w:tc>
         <w:tc>
           <w:tcPr>
-            <w:tcW w:w="0" w:type="auto"/>
+            <w:tcW w:w="2081" w:type="dxa"/>
             <w:tcBorders>
               <w:top w:val="single" w:sz="6" w:space="0" w:color="D1D9E0"/>
               <w:left w:val="single" w:sz="6" w:space="0" w:color="D1D9E0"/>
@@ -290,14 +295,24 @@
             <w:hideMark/>
           </w:tcPr>
           <w:p>
+            <w:pPr>
+              <w:rPr>
+                <w:rFonts w:hint="eastAsia"/>
+                <w:lang w:eastAsia="zh-CN"/>
+              </w:rPr>
+            </w:pPr>
             <w:r>
-              <w:t>Completed T4 (REST API Implementation), T5 (Security Annotations), T7 (Postman Validation)</w:t>
+              <w:rPr>
+                <w:rFonts w:hint="eastAsia"/>
+                <w:lang w:eastAsia="zh-CN"/>
+              </w:rPr>
+              <w:t>T4, T5, T6 and T9</w:t>
             </w:r>
           </w:p>
         </w:tc>
         <w:tc>
           <w:tcPr>
-            <w:tcW w:w="0" w:type="auto"/>
+            <w:tcW w:w="5670" w:type="dxa"/>
             <w:tcBorders>
               <w:top w:val="single" w:sz="6" w:space="0" w:color="D1D9E0"/>
               <w:left w:val="single" w:sz="6" w:space="0" w:color="D1D9E0"/>
@@ -349,7 +364,7 @@
         </w:tc>
         <w:tc>
           <w:tcPr>
-            <w:tcW w:w="0" w:type="auto"/>
+            <w:tcW w:w="2081" w:type="dxa"/>
             <w:tcBorders>
               <w:top w:val="single" w:sz="6" w:space="0" w:color="D1D9E0"/>
               <w:left w:val="single" w:sz="6" w:space="0" w:color="D1D9E0"/>
@@ -367,14 +382,24 @@
             <w:hideMark/>
           </w:tcPr>
           <w:p>
+            <w:pPr>
+              <w:rPr>
+                <w:rFonts w:hint="eastAsia"/>
+                <w:lang w:eastAsia="zh-CN"/>
+              </w:rPr>
+            </w:pPr>
             <w:r>
-              <w:t>Completed T6 (JUnit Testing), T8 (Documentation and Evaluation)</w:t>
+              <w:rPr>
+                <w:rFonts w:hint="eastAsia"/>
+                <w:lang w:eastAsia="zh-CN"/>
+              </w:rPr>
+              <w:t>T7, T8 and T9</w:t>
             </w:r>
           </w:p>
         </w:tc>
         <w:tc>
           <w:tcPr>
-            <w:tcW w:w="0" w:type="auto"/>
+            <w:tcW w:w="5670" w:type="dxa"/>
             <w:tcBorders>
               <w:top w:val="single" w:sz="6" w:space="0" w:color="D1D9E0"/>
               <w:left w:val="single" w:sz="6" w:space="0" w:color="D1D9E0"/>
@@ -400,6 +425,115 @@
       </w:tr>
     </w:tbl>
     <w:p>
+      <w:pPr>
+        <w:pStyle w:val="ListParagraph"/>
+        <w:numPr>
+          <w:ilvl w:val="0"/>
+          <w:numId w:val="8"/>
+        </w:numPr>
+      </w:pPr>
+      <w:r>
+        <w:t>T1: Finish the JPA Annotations for Entities</w:t>
+      </w:r>
+    </w:p>
+    <w:p>
+      <w:pPr>
+        <w:pStyle w:val="ListParagraph"/>
+        <w:numPr>
+          <w:ilvl w:val="0"/>
+          <w:numId w:val="8"/>
+        </w:numPr>
+      </w:pPr>
+      <w:r>
+        <w:t>T2: Finish Custom Authentication Mechanism</w:t>
+      </w:r>
+    </w:p>
+    <w:p>
+      <w:pPr>
+        <w:pStyle w:val="ListParagraph"/>
+        <w:numPr>
+          <w:ilvl w:val="0"/>
+          <w:numId w:val="8"/>
+        </w:numPr>
+      </w:pPr>
+      <w:r>
+        <w:t>T3: Relationship Between SecurityUser and Physician</w:t>
+      </w:r>
+    </w:p>
+    <w:p>
+      <w:pPr>
+        <w:pStyle w:val="ListParagraph"/>
+        <w:numPr>
+          <w:ilvl w:val="0"/>
+          <w:numId w:val="8"/>
+        </w:numPr>
+      </w:pPr>
+      <w:r>
+        <w:t>T4: Building REST API</w:t>
+      </w:r>
+    </w:p>
+    <w:p>
+      <w:pPr>
+        <w:pStyle w:val="ListParagraph"/>
+        <w:numPr>
+          <w:ilvl w:val="0"/>
+          <w:numId w:val="8"/>
+        </w:numPr>
+      </w:pPr>
+      <w:r>
+        <w:t>T5: Securing REST Endpoints</w:t>
+      </w:r>
+    </w:p>
+    <w:p>
+      <w:pPr>
+        <w:pStyle w:val="ListParagraph"/>
+        <w:numPr>
+          <w:ilvl w:val="0"/>
+          <w:numId w:val="8"/>
+        </w:numPr>
+      </w:pPr>
+      <w:r>
+        <w:t>T6: POSTMAN Based API Validation</w:t>
+      </w:r>
+    </w:p>
+    <w:p>
+      <w:pPr>
+        <w:pStyle w:val="ListParagraph"/>
+        <w:numPr>
+          <w:ilvl w:val="0"/>
+          <w:numId w:val="8"/>
+        </w:numPr>
+      </w:pPr>
+      <w:r>
+        <w:t>T7: Building JUnit Tests</w:t>
+      </w:r>
+    </w:p>
+    <w:p>
+      <w:pPr>
+        <w:pStyle w:val="ListParagraph"/>
+        <w:numPr>
+          <w:ilvl w:val="0"/>
+          <w:numId w:val="8"/>
+        </w:numPr>
+      </w:pPr>
+      <w:r>
+        <w:t>T8: Documentation</w:t>
+      </w:r>
+    </w:p>
+    <w:p>
+      <w:pPr>
+        <w:pStyle w:val="ListParagraph"/>
+        <w:numPr>
+          <w:ilvl w:val="0"/>
+          <w:numId w:val="8"/>
+        </w:numPr>
+      </w:pPr>
+      <w:r>
+        <w:t>T9: Evaluation</w:t>
+      </w:r>
+    </w:p>
+    <w:p/>
+    <w:p>
       <w:r>
         <w:pict w14:anchorId="115426F0">
           <v:rect id="_x0000_i1025" style="width:0;height:3pt" o:hralign="center" o:hrstd="t" o:hrnoshade="t" o:hr="t" fillcolor="#1f2328" stroked="f"/>
@@ -408,16 +542,9 @@
     </w:p>
     <w:p>
       <w:pPr>
-        <w:rPr>
-          <w:b/>
-          <w:bCs/>
-        </w:rPr>
-      </w:pPr>
-      <w:r>
-        <w:rPr>
-          <w:b/>
-          <w:bCs/>
-        </w:rPr>
+        <w:pStyle w:val="Heading1"/>
+      </w:pPr>
+      <w:r>
         <w:t>1. Overview</w:t>
       </w:r>
     </w:p>
@@ -439,16 +566,9 @@
     </w:p>
     <w:p>
       <w:pPr>
-        <w:rPr>
-          <w:b/>
-          <w:bCs/>
-        </w:rPr>
-      </w:pPr>
-      <w:r>
-        <w:rPr>
-          <w:b/>
-          <w:bCs/>
-        </w:rPr>
+        <w:pStyle w:val="Heading1"/>
+      </w:pPr>
+      <w:r>
         <w:t>2. Technologies Used</w:t>
       </w:r>
     </w:p>
@@ -493,6 +613,7 @@
         </w:numPr>
       </w:pPr>
       <w:r>
+        <w:lastRenderedPageBreak/>
         <w:t>JPA / Hibernate</w:t>
       </w:r>
     </w:p>
@@ -549,32 +670,17 @@
     </w:p>
     <w:p>
       <w:pPr>
-        <w:rPr>
-          <w:b/>
-          <w:bCs/>
-        </w:rPr>
-      </w:pPr>
-      <w:r>
-        <w:rPr>
-          <w:b/>
-          <w:bCs/>
-        </w:rPr>
-        <w:lastRenderedPageBreak/>
+        <w:pStyle w:val="Heading1"/>
+      </w:pPr>
+      <w:r>
         <w:t>3. Setup &amp; Deployment Instructions</w:t>
       </w:r>
     </w:p>
     <w:p>
       <w:pPr>
-        <w:rPr>
-          <w:b/>
-          <w:bCs/>
-        </w:rPr>
-      </w:pPr>
-      <w:r>
-        <w:rPr>
-          <w:b/>
-          <w:bCs/>
-        </w:rPr>
+        <w:pStyle w:val="Heading2"/>
+      </w:pPr>
+      <w:r>
         <w:t>3.1. Prerequisites</w:t>
       </w:r>
     </w:p>
@@ -635,16 +741,9 @@
     </w:p>
     <w:p>
       <w:pPr>
-        <w:rPr>
-          <w:b/>
-          <w:bCs/>
-        </w:rPr>
-      </w:pPr>
-      <w:r>
-        <w:rPr>
-          <w:b/>
-          <w:bCs/>
-        </w:rPr>
+        <w:pStyle w:val="Heading2"/>
+      </w:pPr>
+      <w:r>
         <w:t>3.2. Database Setup</w:t>
       </w:r>
     </w:p>
@@ -665,16 +764,9 @@
     </w:p>
     <w:p>
       <w:pPr>
-        <w:rPr>
-          <w:b/>
-          <w:bCs/>
-        </w:rPr>
-      </w:pPr>
-      <w:r>
-        <w:rPr>
-          <w:b/>
-          <w:bCs/>
-        </w:rPr>
+        <w:pStyle w:val="Heading2"/>
+      </w:pPr>
+      <w:r>
         <w:t>3.3. Payara Configuration</w:t>
       </w:r>
     </w:p>
@@ -774,6 +866,7 @@
         </w:numPr>
       </w:pPr>
       <w:r>
+        <w:lastRenderedPageBreak/>
         <w:t>user: cst8277</w:t>
       </w:r>
     </w:p>
@@ -842,7 +935,7 @@
                 <wp:extent cx="304800" cy="304800"/>
                 <wp:effectExtent l="0" t="0" r="0" b="0"/>
                 <wp:docPr id="155340117" name="Rectangle 2" descr="Payara Ping">
-                  <a:hlinkClick xmlns:a="http://schemas.openxmlformats.org/drawingml/2006/main" r:id="rId5" tgtFrame="&quot;_blank&quot;"/>
+                  <a:hlinkClick xmlns:a="http://schemas.openxmlformats.org/drawingml/2006/main" r:id="rId7" tgtFrame="&quot;_blank&quot;"/>
                 </wp:docPr>
                 <wp:cNvGraphicFramePr>
                   <a:graphicFrameLocks xmlns:a="http://schemas.openxmlformats.org/drawingml/2006/main" noChangeAspect="1"/>
@@ -908,17 +1001,9 @@
     </w:p>
     <w:p>
       <w:pPr>
-        <w:rPr>
-          <w:b/>
-          <w:bCs/>
-        </w:rPr>
-      </w:pPr>
-      <w:r>
-        <w:rPr>
-          <w:b/>
-          <w:bCs/>
-        </w:rPr>
-        <w:lastRenderedPageBreak/>
+        <w:pStyle w:val="Heading2"/>
+      </w:pPr>
+      <w:r>
         <w:t>3.4. Security Roles</w:t>
       </w:r>
     </w:p>
@@ -1205,32 +1290,20 @@
     </w:tbl>
     <w:p>
       <w:pPr>
-        <w:rPr>
-          <w:b/>
-          <w:bCs/>
-        </w:rPr>
-      </w:pPr>
-      <w:r>
-        <w:rPr>
-          <w:b/>
-          <w:bCs/>
-        </w:rPr>
+        <w:pStyle w:val="Heading2"/>
+      </w:pPr>
+      <w:r>
         <w:t>3.5. REST Endpoints</w:t>
       </w:r>
     </w:p>
     <w:p>
-      <w:pPr>
+      <w:r>
         <w:rPr>
           <w:lang w:val="fr-CA"/>
         </w:rPr>
-      </w:pPr>
-      <w:r>
-        <w:rPr>
-          <w:lang w:val="fr-CA"/>
-        </w:rPr>
         <w:t>Base URL: </w:t>
       </w:r>
-      <w:hyperlink r:id="rId6" w:history="1">
+      <w:hyperlink r:id="rId8" w:history="1">
         <w:r>
           <w:rPr>
             <w:rStyle w:val="Hyperlink"/>
@@ -1241,32 +1314,35 @@
       </w:hyperlink>
     </w:p>
     <w:p>
-      <w:pPr>
-        <w:rPr>
-          <w:b/>
-          <w:bCs/>
-        </w:rPr>
-      </w:pPr>
-      <w:r>
-        <w:rPr>
-          <w:b/>
-          <w:bCs/>
-        </w:rPr>
-        <w:t>4 Testing with Postman</w:t>
-      </w:r>
-    </w:p>
-    <w:p>
-      <w:pPr>
-        <w:rPr>
-          <w:b/>
-          <w:bCs/>
-        </w:rPr>
-      </w:pPr>
-      <w:r>
-        <w:rPr>
-          <w:b/>
-          <w:bCs/>
-        </w:rPr>
+      <w:r>
+        <w:pict w14:anchorId="383C2206">
+          <v:rect id="_x0000_i1028" style="width:0;height:3pt" o:hralign="center" o:hrstd="t" o:hrnoshade="t" o:hr="t" fillcolor="#1f2328" stroked="f"/>
+        </w:pict>
+      </w:r>
+    </w:p>
+    <w:p>
+      <w:pPr>
+        <w:pStyle w:val="Heading1"/>
+      </w:pPr>
+      <w:r>
+        <w:t>4</w:t>
+      </w:r>
+      <w:r>
+        <w:rPr>
+          <w:rFonts w:hint="eastAsia"/>
+          <w:lang w:eastAsia="zh-CN"/>
+        </w:rPr>
+        <w:t xml:space="preserve">. </w:t>
+      </w:r>
+      <w:r>
+        <w:t>Testing with Postman</w:t>
+      </w:r>
+    </w:p>
+    <w:p>
+      <w:pPr>
+        <w:pStyle w:val="Heading2"/>
+      </w:pPr>
+      <w:r>
         <w:t>4.1 Steps</w:t>
       </w:r>
     </w:p>
@@ -1327,16 +1403,9 @@
     </w:p>
     <w:p>
       <w:pPr>
-        <w:rPr>
-          <w:b/>
-          <w:bCs/>
-        </w:rPr>
-      </w:pPr>
-      <w:r>
-        <w:rPr>
-          <w:b/>
-          <w:bCs/>
-        </w:rPr>
+        <w:pStyle w:val="Heading2"/>
+      </w:pPr>
+      <w:r>
         <w:t>4.2 Special Notes</w:t>
       </w:r>
     </w:p>
@@ -1394,6 +1463,7 @@
         </w:numPr>
       </w:pPr>
       <w:r>
+        <w:lastRenderedPageBreak/>
         <w:t>Physician ID = 1</w:t>
       </w:r>
     </w:p>
@@ -1456,7 +1526,132 @@
         <w:t>: The MedicalCertificate POST API implements business validation to prevent duplicate certificates for the same physician-training combination. Due to existing seed data, POST requests typically return 409 Conflict with a JSON error message, which is the expected and correct behavior. This demonstrates proper data integrity protection and structured error handling.</w:t>
       </w:r>
     </w:p>
-    <w:p/>
+    <w:p>
+      <w:r>
+        <w:pict w14:anchorId="22AC3B72">
+          <v:rect id="_x0000_i1031" style="width:0;height:3pt" o:hralign="center" o:hrstd="t" o:hrnoshade="t" o:hr="t" fillcolor="#1f2328" stroked="f"/>
+        </w:pict>
+      </w:r>
+    </w:p>
+    <w:p>
+      <w:pPr>
+        <w:pStyle w:val="Heading1"/>
+      </w:pPr>
+      <w:r>
+        <w:rPr>
+          <w:rFonts w:hint="eastAsia"/>
+          <w:lang w:eastAsia="zh-CN"/>
+        </w:rPr>
+        <w:t>5. JUnit Test</w:t>
+      </w:r>
+    </w:p>
+    <w:p>
+      <w:pPr>
+        <w:pStyle w:val="Heading2"/>
+        <w:rPr>
+          <w:lang w:val="en-US"/>
+        </w:rPr>
+      </w:pPr>
+      <w:r>
+        <w:rPr>
+          <w:rFonts w:hint="eastAsia"/>
+          <w:lang w:val="en-US" w:eastAsia="zh-CN"/>
+        </w:rPr>
+        <w:t xml:space="preserve">5.1 </w:t>
+      </w:r>
+      <w:r>
+        <w:rPr>
+          <w:lang w:val="en-US"/>
+        </w:rPr>
+        <w:t>Test Suite Overview</w:t>
+      </w:r>
+    </w:p>
+    <w:p>
+      <w:pPr>
+        <w:rPr>
+          <w:lang w:val="en-US"/>
+        </w:rPr>
+      </w:pPr>
+      <w:r>
+        <w:rPr>
+          <w:lang w:val="en-US"/>
+        </w:rPr>
+        <w:t>Total Tests: 91 tests across 4 test classes</w:t>
+      </w:r>
+    </w:p>
+    <w:p>
+      <w:pPr>
+        <w:rPr>
+          <w:lang w:val="en-US"/>
+        </w:rPr>
+      </w:pPr>
+      <w:r>
+        <w:rPr>
+          <w:lang w:val="en-US"/>
+        </w:rPr>
+        <w:t>• EntityTests.java: 24 tests - Entity validation and JPA relationships</w:t>
+      </w:r>
+    </w:p>
+    <w:p>
+      <w:pPr>
+        <w:rPr>
+          <w:lang w:val="en-US"/>
+        </w:rPr>
+      </w:pPr>
+      <w:r>
+        <w:rPr>
+          <w:lang w:val="en-US"/>
+        </w:rPr>
+        <w:t xml:space="preserve">• ServiceTest.java: 10 tests - Business logic and database operations  </w:t>
+      </w:r>
+    </w:p>
+    <w:p>
+      <w:pPr>
+        <w:rPr>
+          <w:lang w:val="en-US"/>
+        </w:rPr>
+      </w:pPr>
+      <w:r>
+        <w:rPr>
+          <w:lang w:val="en-US"/>
+        </w:rPr>
+        <w:t>• ResourceTest.java: 56 tests - REST API endpoints and security</w:t>
+      </w:r>
+    </w:p>
+    <w:p>
+      <w:pPr>
+        <w:rPr>
+          <w:lang w:val="en-US"/>
+        </w:rPr>
+      </w:pPr>
+      <w:r>
+        <w:rPr>
+          <w:lang w:val="en-US"/>
+        </w:rPr>
+        <w:t>• TestACMEMedicalSystem.java: 1 test - System integration</w:t>
+      </w:r>
+    </w:p>
+    <w:p>
+      <w:pPr>
+        <w:pStyle w:val="Heading2"/>
+        <w:rPr>
+          <w:lang w:val="en-US" w:eastAsia="zh-CN"/>
+        </w:rPr>
+      </w:pPr>
+      <w:r>
+        <w:rPr>
+          <w:rFonts w:hint="eastAsia"/>
+          <w:lang w:val="en-US" w:eastAsia="zh-CN"/>
+        </w:rPr>
+        <w:t xml:space="preserve">5.2 </w:t>
+      </w:r>
+      <w:r>
+        <w:rPr>
+          <w:lang w:val="en-US" w:eastAsia="zh-CN"/>
+        </w:rPr>
+        <w:t>Test Coverage</w:t>
+      </w:r>
+    </w:p>
     <w:p>
       <w:pPr>
         <w:rPr>
@@ -1471,8 +1666,72 @@
           <w:bCs/>
           <w:lang w:val="en-US"/>
         </w:rPr>
-        <w:lastRenderedPageBreak/>
-        <w:t>ACME Medical System - Testing Guide</w:t>
+        <w:t>Entity Layer (24 tests)</w:t>
+      </w:r>
+    </w:p>
+    <w:p>
+      <w:pPr>
+        <w:rPr>
+          <w:lang w:val="en-US"/>
+        </w:rPr>
+      </w:pPr>
+      <w:r>
+        <w:rPr>
+          <w:lang w:val="en-US"/>
+        </w:rPr>
+        <w:t>• Entity creation and properties</w:t>
+      </w:r>
+    </w:p>
+    <w:p>
+      <w:pPr>
+        <w:rPr>
+          <w:lang w:val="en-US"/>
+        </w:rPr>
+      </w:pPr>
+      <w:r>
+        <w:rPr>
+          <w:lang w:val="en-US"/>
+        </w:rPr>
+        <w:t>• Inheritance (PublicSchool, PrivateSchool)</w:t>
+      </w:r>
+    </w:p>
+    <w:p>
+      <w:pPr>
+        <w:rPr>
+          <w:lang w:val="en-US"/>
+        </w:rPr>
+      </w:pPr>
+      <w:r>
+        <w:rPr>
+          <w:lang w:val="en-US"/>
+        </w:rPr>
+        <w:t>• Composite keys (PrescriptionPK)</w:t>
+      </w:r>
+    </w:p>
+    <w:p>
+      <w:pPr>
+        <w:rPr>
+          <w:lang w:val="en-US"/>
+        </w:rPr>
+      </w:pPr>
+      <w:r>
+        <w:rPr>
+          <w:lang w:val="en-US"/>
+        </w:rPr>
+        <w:t>• Bidirectional relationships</w:t>
+      </w:r>
+    </w:p>
+    <w:p>
+      <w:pPr>
+        <w:rPr>
+          <w:lang w:val="en-US"/>
+        </w:rPr>
+      </w:pPr>
+      <w:r>
+        <w:rPr>
+          <w:lang w:val="en-US"/>
+        </w:rPr>
+        <w:t>• Equals/hashCode validation</w:t>
       </w:r>
     </w:p>
     <w:p>
@@ -1496,72 +1755,60 @@
           <w:bCs/>
           <w:lang w:val="en-US"/>
         </w:rPr>
-        <w:t>Test Suite Overview</w:t>
-      </w:r>
-    </w:p>
-    <w:p>
-      <w:pPr>
-        <w:rPr>
-          <w:lang w:val="en-US"/>
-        </w:rPr>
-      </w:pPr>
-      <w:r>
-        <w:rPr>
-          <w:lang w:val="en-US"/>
-        </w:rPr>
-        <w:t>Total Tests: 91 tests across 4 test classes</w:t>
-      </w:r>
-    </w:p>
-    <w:p>
-      <w:pPr>
-        <w:rPr>
-          <w:lang w:val="en-US"/>
-        </w:rPr>
-      </w:pPr>
-      <w:r>
-        <w:rPr>
-          <w:lang w:val="en-US"/>
-        </w:rPr>
-        <w:t>• EntityTests.java: 24 tests - Entity validation and JPA relationships</w:t>
-      </w:r>
-    </w:p>
-    <w:p>
-      <w:pPr>
-        <w:rPr>
-          <w:lang w:val="en-US"/>
-        </w:rPr>
-      </w:pPr>
-      <w:r>
-        <w:rPr>
-          <w:lang w:val="en-US"/>
-        </w:rPr>
-        <w:t xml:space="preserve">• ServiceTest.java: 10 tests - Business logic and database operations  </w:t>
-      </w:r>
-    </w:p>
-    <w:p>
-      <w:pPr>
-        <w:rPr>
-          <w:lang w:val="en-US"/>
-        </w:rPr>
-      </w:pPr>
-      <w:r>
-        <w:rPr>
-          <w:lang w:val="en-US"/>
-        </w:rPr>
-        <w:t>• ResourceTest.java: 56 tests - REST API endpoints and security</w:t>
-      </w:r>
-    </w:p>
-    <w:p>
-      <w:pPr>
-        <w:rPr>
-          <w:lang w:val="en-US"/>
-        </w:rPr>
-      </w:pPr>
-      <w:r>
-        <w:rPr>
-          <w:lang w:val="en-US"/>
-        </w:rPr>
-        <w:t>• TestACMEMedicalSystem.java: 1 test - System integration</w:t>
+        <w:t>Service Layer (10 tests)</w:t>
+      </w:r>
+    </w:p>
+    <w:p>
+      <w:pPr>
+        <w:rPr>
+          <w:lang w:val="en-US"/>
+        </w:rPr>
+      </w:pPr>
+      <w:r>
+        <w:rPr>
+          <w:lang w:val="en-US"/>
+        </w:rPr>
+        <w:t>• Direct EntityManager operations</w:t>
+      </w:r>
+    </w:p>
+    <w:p>
+      <w:pPr>
+        <w:rPr>
+          <w:lang w:val="en-US"/>
+        </w:rPr>
+      </w:pPr>
+      <w:r>
+        <w:rPr>
+          <w:lang w:val="en-US"/>
+        </w:rPr>
+        <w:lastRenderedPageBreak/>
+        <w:t>• CRUD functionality</w:t>
+      </w:r>
+    </w:p>
+    <w:p>
+      <w:pPr>
+        <w:rPr>
+          <w:lang w:val="en-US"/>
+        </w:rPr>
+      </w:pPr>
+      <w:r>
+        <w:rPr>
+          <w:lang w:val="en-US"/>
+        </w:rPr>
+        <w:t>• Database transactions</w:t>
+      </w:r>
+    </w:p>
+    <w:p>
+      <w:pPr>
+        <w:rPr>
+          <w:lang w:val="en-US"/>
+        </w:rPr>
+      </w:pPr>
+      <w:r>
+        <w:rPr>
+          <w:lang w:val="en-US"/>
+        </w:rPr>
+        <w:t>• Business logic validation</w:t>
       </w:r>
     </w:p>
     <w:p>
@@ -1585,7 +1832,59 @@
           <w:bCs/>
           <w:lang w:val="en-US"/>
         </w:rPr>
-        <w:t>Test Coverage</w:t>
+        <w:t>REST API Layer (56 tests)</w:t>
+      </w:r>
+    </w:p>
+    <w:p>
+      <w:pPr>
+        <w:rPr>
+          <w:lang w:val="en-US"/>
+        </w:rPr>
+      </w:pPr>
+      <w:r>
+        <w:rPr>
+          <w:lang w:val="en-US"/>
+        </w:rPr>
+        <w:t>• HTTP methods (GET, POST, PUT, DELETE)</w:t>
+      </w:r>
+    </w:p>
+    <w:p>
+      <w:pPr>
+        <w:rPr>
+          <w:lang w:val="en-US"/>
+        </w:rPr>
+      </w:pPr>
+      <w:r>
+        <w:rPr>
+          <w:lang w:val="en-US"/>
+        </w:rPr>
+        <w:t>• Security roles (ADMIN, USER)</w:t>
+      </w:r>
+    </w:p>
+    <w:p>
+      <w:pPr>
+        <w:rPr>
+          <w:lang w:val="en-US"/>
+        </w:rPr>
+      </w:pPr>
+      <w:r>
+        <w:rPr>
+          <w:lang w:val="en-US"/>
+        </w:rPr>
+        <w:t>• Error handling (400, 401, 403, 404, 409, 415)</w:t>
+      </w:r>
+    </w:p>
+    <w:p>
+      <w:pPr>
+        <w:rPr>
+          <w:lang w:val="en-US"/>
+        </w:rPr>
+      </w:pPr>
+      <w:r>
+        <w:rPr>
+          <w:lang w:val="en-US"/>
+        </w:rPr>
+        <w:t>• Authentication and authorization</w:t>
       </w:r>
     </w:p>
     <w:p>
@@ -1609,72 +1908,20 @@
           <w:bCs/>
           <w:lang w:val="en-US"/>
         </w:rPr>
-        <w:t>Entity Layer (24 tests)</w:t>
-      </w:r>
-    </w:p>
-    <w:p>
-      <w:pPr>
-        <w:rPr>
-          <w:lang w:val="en-US"/>
-        </w:rPr>
-      </w:pPr>
-      <w:r>
-        <w:rPr>
-          <w:lang w:val="en-US"/>
-        </w:rPr>
-        <w:t>• Entity creation and properties</w:t>
-      </w:r>
-    </w:p>
-    <w:p>
-      <w:pPr>
-        <w:rPr>
-          <w:lang w:val="en-US"/>
-        </w:rPr>
-      </w:pPr>
-      <w:r>
-        <w:rPr>
-          <w:lang w:val="en-US"/>
-        </w:rPr>
-        <w:t>• Inheritance (PublicSchool, PrivateSchool)</w:t>
-      </w:r>
-    </w:p>
-    <w:p>
-      <w:pPr>
-        <w:rPr>
-          <w:lang w:val="en-US"/>
-        </w:rPr>
-      </w:pPr>
-      <w:r>
-        <w:rPr>
-          <w:lang w:val="en-US"/>
-        </w:rPr>
-        <w:t>• Composite keys (PrescriptionPK)</w:t>
-      </w:r>
-    </w:p>
-    <w:p>
-      <w:pPr>
-        <w:rPr>
-          <w:lang w:val="en-US"/>
-        </w:rPr>
-      </w:pPr>
-      <w:r>
-        <w:rPr>
-          <w:lang w:val="en-US"/>
-        </w:rPr>
-        <w:t>• Bidirectional relationships</w:t>
-      </w:r>
-    </w:p>
-    <w:p>
-      <w:pPr>
-        <w:rPr>
-          <w:lang w:val="en-US"/>
-        </w:rPr>
-      </w:pPr>
-      <w:r>
-        <w:rPr>
-          <w:lang w:val="en-US"/>
-        </w:rPr>
-        <w:t>• Equals/hashCode validation</w:t>
+        <w:t>Integration (1 test)</w:t>
+      </w:r>
+    </w:p>
+    <w:p>
+      <w:pPr>
+        <w:rPr>
+          <w:lang w:val="en-US"/>
+        </w:rPr>
+      </w:pPr>
+      <w:r>
+        <w:rPr>
+          <w:lang w:val="en-US"/>
+        </w:rPr>
+        <w:t>• End-to-end system validation</w:t>
       </w:r>
     </w:p>
     <w:p>
@@ -1698,59 +1945,46 @@
           <w:bCs/>
           <w:lang w:val="en-US"/>
         </w:rPr>
-        <w:t>Service Layer (10 tests)</w:t>
-      </w:r>
-    </w:p>
-    <w:p>
-      <w:pPr>
-        <w:rPr>
-          <w:lang w:val="en-US"/>
-        </w:rPr>
-      </w:pPr>
-      <w:r>
-        <w:rPr>
-          <w:lang w:val="en-US"/>
-        </w:rPr>
-        <w:t>• Direct EntityManager operations</w:t>
-      </w:r>
-    </w:p>
-    <w:p>
-      <w:pPr>
-        <w:rPr>
-          <w:lang w:val="en-US"/>
-        </w:rPr>
-      </w:pPr>
-      <w:r>
-        <w:rPr>
-          <w:lang w:val="en-US"/>
-        </w:rPr>
-        <w:t>• CRUD functionality</w:t>
-      </w:r>
-    </w:p>
-    <w:p>
-      <w:pPr>
-        <w:rPr>
-          <w:lang w:val="en-US"/>
-        </w:rPr>
-      </w:pPr>
-      <w:r>
-        <w:rPr>
-          <w:lang w:val="en-US"/>
-        </w:rPr>
-        <w:t>• Database transactions</w:t>
-      </w:r>
-    </w:p>
-    <w:p>
-      <w:pPr>
-        <w:rPr>
-          <w:lang w:val="en-US"/>
-        </w:rPr>
-      </w:pPr>
-      <w:r>
-        <w:rPr>
-          <w:lang w:val="en-US"/>
-        </w:rPr>
-        <w:t>• Business logic validation</w:t>
+        <w:t>Security Testing</w:t>
+      </w:r>
+    </w:p>
+    <w:p>
+      <w:pPr>
+        <w:rPr>
+          <w:lang w:val="en-US"/>
+        </w:rPr>
+      </w:pPr>
+      <w:r>
+        <w:rPr>
+          <w:lang w:val="en-US"/>
+        </w:rPr>
+        <w:t>Test Users:</w:t>
+      </w:r>
+    </w:p>
+    <w:p>
+      <w:pPr>
+        <w:rPr>
+          <w:lang w:val="en-US"/>
+        </w:rPr>
+      </w:pPr>
+      <w:r>
+        <w:rPr>
+          <w:lang w:val="en-US"/>
+        </w:rPr>
+        <w:t>• Admin: admin / admin (full access)</w:t>
+      </w:r>
+    </w:p>
+    <w:p>
+      <w:pPr>
+        <w:rPr>
+          <w:lang w:val="en-US"/>
+        </w:rPr>
+      </w:pPr>
+      <w:r>
+        <w:rPr>
+          <w:lang w:val="en-US"/>
+        </w:rPr>
+        <w:t>• User: cst8277 / 8277 (limited access)</w:t>
       </w:r>
     </w:p>
     <w:p>
@@ -1774,67 +2008,88 @@
           <w:bCs/>
           <w:lang w:val="en-US"/>
         </w:rPr>
-        <w:t>REST API Layer (56 tests)</w:t>
-      </w:r>
-    </w:p>
-    <w:p>
-      <w:pPr>
-        <w:rPr>
-          <w:lang w:val="en-US"/>
-        </w:rPr>
-      </w:pPr>
-      <w:r>
-        <w:rPr>
-          <w:lang w:val="en-US"/>
-        </w:rPr>
-        <w:t>• HTTP methods (GET, POST, PUT, DELETE)</w:t>
-      </w:r>
-    </w:p>
-    <w:p>
-      <w:pPr>
-        <w:rPr>
-          <w:lang w:val="en-US"/>
-        </w:rPr>
-      </w:pPr>
-      <w:r>
-        <w:rPr>
-          <w:lang w:val="en-US"/>
-        </w:rPr>
-        <w:t>• Security roles (ADMIN, USER)</w:t>
-      </w:r>
-    </w:p>
-    <w:p>
-      <w:pPr>
-        <w:rPr>
-          <w:lang w:val="en-US"/>
-        </w:rPr>
-      </w:pPr>
-      <w:r>
-        <w:rPr>
-          <w:lang w:val="en-US"/>
-        </w:rPr>
-        <w:t>• Error handling (400, 401, 403, 404, 409, 415)</w:t>
-      </w:r>
-    </w:p>
-    <w:p>
-      <w:pPr>
-        <w:rPr>
-          <w:lang w:val="en-US"/>
-        </w:rPr>
-      </w:pPr>
-      <w:r>
-        <w:rPr>
-          <w:lang w:val="en-US"/>
-        </w:rPr>
-        <w:t>• Authentication and authorization</w:t>
-      </w:r>
-    </w:p>
-    <w:p>
-      <w:pPr>
-        <w:rPr>
-          <w:lang w:val="en-US"/>
-        </w:rPr>
-      </w:pPr>
+        <w:t>Security Scenarios:</w:t>
+      </w:r>
+    </w:p>
+    <w:p>
+      <w:pPr>
+        <w:rPr>
+          <w:lang w:val="en-US"/>
+        </w:rPr>
+      </w:pPr>
+      <w:r>
+        <w:rPr>
+          <w:lang w:val="en-US"/>
+        </w:rPr>
+        <w:t>• Admin role: Full CRUD operations</w:t>
+      </w:r>
+    </w:p>
+    <w:p>
+      <w:pPr>
+        <w:rPr>
+          <w:lang w:val="en-US"/>
+        </w:rPr>
+      </w:pPr>
+      <w:r>
+        <w:rPr>
+          <w:lang w:val="en-US"/>
+        </w:rPr>
+        <w:t>• User role: Restricted access to owned resources</w:t>
+      </w:r>
+    </w:p>
+    <w:p>
+      <w:pPr>
+        <w:rPr>
+          <w:lang w:val="en-US"/>
+        </w:rPr>
+      </w:pPr>
+      <w:r>
+        <w:rPr>
+          <w:lang w:val="en-US"/>
+        </w:rPr>
+        <w:t>• Unauthorized access: 401 errors</w:t>
+      </w:r>
+    </w:p>
+    <w:p>
+      <w:pPr>
+        <w:rPr>
+          <w:lang w:val="en-US"/>
+        </w:rPr>
+      </w:pPr>
+      <w:r>
+        <w:rPr>
+          <w:lang w:val="en-US"/>
+        </w:rPr>
+        <w:t>• Forbidden access: 403 errors</w:t>
+      </w:r>
+    </w:p>
+    <w:p>
+      <w:pPr>
+        <w:rPr>
+          <w:lang w:val="en-US"/>
+        </w:rPr>
+      </w:pPr>
+    </w:p>
+    <w:p>
+      <w:pPr>
+        <w:pStyle w:val="Heading2"/>
+        <w:rPr>
+          <w:lang w:val="en-US"/>
+        </w:rPr>
+      </w:pPr>
+      <w:r>
+        <w:rPr>
+          <w:rFonts w:hint="eastAsia"/>
+          <w:lang w:val="en-US" w:eastAsia="zh-CN"/>
+        </w:rPr>
+        <w:t xml:space="preserve">5.3 </w:t>
+      </w:r>
+      <w:r>
+        <w:rPr>
+          <w:lang w:val="en-US"/>
+        </w:rPr>
+        <w:t>Test Execution</w:t>
+      </w:r>
     </w:p>
     <w:p>
       <w:pPr>
@@ -1850,20 +2105,46 @@
           <w:bCs/>
           <w:lang w:val="en-US"/>
         </w:rPr>
-        <w:t>Integration (1 test)</w:t>
-      </w:r>
-    </w:p>
-    <w:p>
-      <w:pPr>
-        <w:rPr>
-          <w:lang w:val="en-US"/>
-        </w:rPr>
-      </w:pPr>
-      <w:r>
-        <w:rPr>
-          <w:lang w:val="en-US"/>
-        </w:rPr>
-        <w:t>• End-to-end system validation</w:t>
+        <w:t>Prerequisites</w:t>
+      </w:r>
+    </w:p>
+    <w:p>
+      <w:pPr>
+        <w:rPr>
+          <w:lang w:val="en-US"/>
+        </w:rPr>
+      </w:pPr>
+      <w:r>
+        <w:rPr>
+          <w:lang w:val="en-US"/>
+        </w:rPr>
+        <w:t>1. Payara Server running on localhost:8080</w:t>
+      </w:r>
+    </w:p>
+    <w:p>
+      <w:pPr>
+        <w:rPr>
+          <w:lang w:val="en-US"/>
+        </w:rPr>
+      </w:pPr>
+      <w:r>
+        <w:rPr>
+          <w:lang w:val="en-US"/>
+        </w:rPr>
+        <w:t>2. Database with ACME Medical schema</w:t>
+      </w:r>
+    </w:p>
+    <w:p>
+      <w:pPr>
+        <w:rPr>
+          <w:lang w:val="en-US"/>
+        </w:rPr>
+      </w:pPr>
+      <w:r>
+        <w:rPr>
+          <w:lang w:val="en-US"/>
+        </w:rPr>
+        <w:t>3. Application deployed and accessible</w:t>
       </w:r>
     </w:p>
     <w:p>
@@ -1887,46 +2168,33 @@
           <w:bCs/>
           <w:lang w:val="en-US"/>
         </w:rPr>
-        <w:t>Security Testing</w:t>
-      </w:r>
-    </w:p>
-    <w:p>
-      <w:pPr>
-        <w:rPr>
-          <w:lang w:val="en-US"/>
-        </w:rPr>
-      </w:pPr>
-      <w:r>
-        <w:rPr>
-          <w:lang w:val="en-US"/>
-        </w:rPr>
-        <w:t>Test Users:</w:t>
-      </w:r>
-    </w:p>
-    <w:p>
-      <w:pPr>
-        <w:rPr>
-          <w:lang w:val="en-US"/>
-        </w:rPr>
-      </w:pPr>
-      <w:r>
-        <w:rPr>
-          <w:lang w:val="en-US"/>
-        </w:rPr>
-        <w:t>• Admin: admin / admin (full access)</w:t>
-      </w:r>
-    </w:p>
-    <w:p>
-      <w:pPr>
-        <w:rPr>
-          <w:lang w:val="en-US"/>
-        </w:rPr>
-      </w:pPr>
-      <w:r>
-        <w:rPr>
-          <w:lang w:val="en-US"/>
-        </w:rPr>
-        <w:t>• User: cst8277 / 8277 (limited access)</w:t>
+        <w:t>Run Tests</w:t>
+      </w:r>
+    </w:p>
+    <w:p>
+      <w:pPr>
+        <w:rPr>
+          <w:lang w:val="en-US"/>
+        </w:rPr>
+      </w:pPr>
+      <w:r>
+        <w:rPr>
+          <w:lang w:val="en-US"/>
+        </w:rPr>
+        <w:t>Maven command:</w:t>
+      </w:r>
+    </w:p>
+    <w:p>
+      <w:pPr>
+        <w:rPr>
+          <w:lang w:val="en-US"/>
+        </w:rPr>
+      </w:pPr>
+      <w:r>
+        <w:rPr>
+          <w:lang w:val="en-US"/>
+        </w:rPr>
+        <w:t>mvn clean install test surefire-report:report site -DgenerateReports=true</w:t>
       </w:r>
     </w:p>
     <w:p>
@@ -1950,59 +2218,20 @@
           <w:bCs/>
           <w:lang w:val="en-US"/>
         </w:rPr>
-        <w:t>Security Scenarios:</w:t>
-      </w:r>
-    </w:p>
-    <w:p>
-      <w:pPr>
-        <w:rPr>
-          <w:lang w:val="en-US"/>
-        </w:rPr>
-      </w:pPr>
-      <w:r>
-        <w:rPr>
-          <w:lang w:val="en-US"/>
-        </w:rPr>
-        <w:t>• Admin role: Full CRUD operations</w:t>
-      </w:r>
-    </w:p>
-    <w:p>
-      <w:pPr>
-        <w:rPr>
-          <w:lang w:val="en-US"/>
-        </w:rPr>
-      </w:pPr>
-      <w:r>
-        <w:rPr>
-          <w:lang w:val="en-US"/>
-        </w:rPr>
-        <w:t>• User role: Restricted access to owned resources</w:t>
-      </w:r>
-    </w:p>
-    <w:p>
-      <w:pPr>
-        <w:rPr>
-          <w:lang w:val="en-US"/>
-        </w:rPr>
-      </w:pPr>
-      <w:r>
-        <w:rPr>
-          <w:lang w:val="en-US"/>
-        </w:rPr>
-        <w:t>• Unauthorized access: 401 errors</w:t>
-      </w:r>
-    </w:p>
-    <w:p>
-      <w:pPr>
-        <w:rPr>
-          <w:lang w:val="en-US"/>
-        </w:rPr>
-      </w:pPr>
-      <w:r>
-        <w:rPr>
-          <w:lang w:val="en-US"/>
-        </w:rPr>
-        <w:t>• Forbidden access: 403 errors</w:t>
+        <w:t>Report location:</w:t>
+      </w:r>
+    </w:p>
+    <w:p>
+      <w:pPr>
+        <w:rPr>
+          <w:lang w:val="en-US"/>
+        </w:rPr>
+      </w:pPr>
+      <w:r>
+        <w:rPr>
+          <w:lang w:val="en-US"/>
+        </w:rPr>
+        <w:t>target/site/surefire-report.html</w:t>
       </w:r>
     </w:p>
     <w:p>
@@ -2026,7 +2255,59 @@
           <w:bCs/>
           <w:lang w:val="en-US"/>
         </w:rPr>
-        <w:t>Test Execution</w:t>
+        <w:t>Execution Order</w:t>
+      </w:r>
+    </w:p>
+    <w:p>
+      <w:pPr>
+        <w:rPr>
+          <w:lang w:val="en-US"/>
+        </w:rPr>
+      </w:pPr>
+      <w:r>
+        <w:rPr>
+          <w:lang w:val="en-US"/>
+        </w:rPr>
+        <w:t>1. EntityTests (independent)</w:t>
+      </w:r>
+    </w:p>
+    <w:p>
+      <w:pPr>
+        <w:rPr>
+          <w:lang w:val="en-US"/>
+        </w:rPr>
+      </w:pPr>
+      <w:r>
+        <w:rPr>
+          <w:lang w:val="en-US"/>
+        </w:rPr>
+        <w:t>2. ServiceTest (creates data)</w:t>
+      </w:r>
+    </w:p>
+    <w:p>
+      <w:pPr>
+        <w:rPr>
+          <w:lang w:val="en-US"/>
+        </w:rPr>
+      </w:pPr>
+      <w:r>
+        <w:rPr>
+          <w:lang w:val="en-US"/>
+        </w:rPr>
+        <w:t>3. ResourceTest (uses created data)</w:t>
+      </w:r>
+    </w:p>
+    <w:p>
+      <w:pPr>
+        <w:rPr>
+          <w:lang w:val="en-US"/>
+        </w:rPr>
+      </w:pPr>
+      <w:r>
+        <w:rPr>
+          <w:lang w:val="en-US"/>
+        </w:rPr>
+        <w:t>4. TestACMEMedicalSystem (final validation)</w:t>
       </w:r>
     </w:p>
     <w:p>
@@ -2050,231 +2331,71 @@
           <w:bCs/>
           <w:lang w:val="en-US"/>
         </w:rPr>
-        <w:t>Prerequisites</w:t>
-      </w:r>
-    </w:p>
-    <w:p>
-      <w:pPr>
-        <w:rPr>
-          <w:lang w:val="en-US"/>
-        </w:rPr>
-      </w:pPr>
-      <w:r>
-        <w:rPr>
-          <w:lang w:val="en-US"/>
-        </w:rPr>
-        <w:t>1. Payara Server running on localhost:8080</w:t>
-      </w:r>
-    </w:p>
-    <w:p>
-      <w:pPr>
-        <w:rPr>
-          <w:lang w:val="en-US"/>
-        </w:rPr>
-      </w:pPr>
-      <w:r>
-        <w:rPr>
-          <w:lang w:val="en-US"/>
-        </w:rPr>
-        <w:t>2. Database with ACME Medical schema</w:t>
-      </w:r>
-    </w:p>
-    <w:p>
-      <w:pPr>
-        <w:rPr>
-          <w:lang w:val="en-US"/>
-        </w:rPr>
-      </w:pPr>
-      <w:r>
-        <w:rPr>
-          <w:lang w:val="en-US"/>
-        </w:rPr>
-        <w:t>3. Application deployed and accessible</w:t>
-      </w:r>
-    </w:p>
-    <w:p>
-      <w:pPr>
-        <w:rPr>
-          <w:lang w:val="en-US"/>
-        </w:rPr>
-      </w:pPr>
-    </w:p>
-    <w:p>
-      <w:pPr>
-        <w:rPr>
-          <w:b/>
-          <w:bCs/>
-          <w:lang w:val="en-US"/>
-        </w:rPr>
-      </w:pPr>
-      <w:r>
-        <w:rPr>
-          <w:b/>
-          <w:bCs/>
-          <w:lang w:val="en-US"/>
-        </w:rPr>
-        <w:t>Run Tests</w:t>
-      </w:r>
-    </w:p>
-    <w:p>
-      <w:pPr>
-        <w:rPr>
-          <w:lang w:val="en-US"/>
-        </w:rPr>
-      </w:pPr>
-      <w:r>
-        <w:rPr>
-          <w:lang w:val="en-US"/>
-        </w:rPr>
-        <w:t>Maven command:</w:t>
-      </w:r>
-    </w:p>
-    <w:p>
-      <w:pPr>
-        <w:rPr>
-          <w:lang w:val="en-US"/>
-        </w:rPr>
-      </w:pPr>
-      <w:r>
-        <w:rPr>
-          <w:lang w:val="en-US"/>
-        </w:rPr>
-        <w:t>mvn clean install test surefire-report:report site -DgenerateReports=true</w:t>
-      </w:r>
-    </w:p>
-    <w:p>
-      <w:pPr>
-        <w:rPr>
-          <w:lang w:val="en-US"/>
-        </w:rPr>
-      </w:pPr>
-    </w:p>
-    <w:p>
-      <w:pPr>
-        <w:rPr>
-          <w:b/>
-          <w:bCs/>
-          <w:lang w:val="en-US"/>
-        </w:rPr>
-      </w:pPr>
-      <w:r>
-        <w:rPr>
-          <w:b/>
-          <w:bCs/>
-          <w:lang w:val="en-US"/>
-        </w:rPr>
-        <w:t>Report location:</w:t>
-      </w:r>
-    </w:p>
-    <w:p>
-      <w:pPr>
-        <w:rPr>
-          <w:lang w:val="en-US"/>
-        </w:rPr>
-      </w:pPr>
-      <w:r>
-        <w:rPr>
-          <w:lang w:val="en-US"/>
-        </w:rPr>
-        <w:t>target/site/surefire-report.html</w:t>
-      </w:r>
-    </w:p>
-    <w:p>
-      <w:pPr>
-        <w:rPr>
-          <w:lang w:val="en-US"/>
-        </w:rPr>
-      </w:pPr>
-    </w:p>
-    <w:p>
-      <w:pPr>
-        <w:rPr>
-          <w:b/>
-          <w:bCs/>
-          <w:lang w:val="en-US"/>
-        </w:rPr>
-      </w:pPr>
-      <w:r>
-        <w:rPr>
-          <w:b/>
-          <w:bCs/>
-          <w:lang w:val="en-US"/>
-        </w:rPr>
-        <w:lastRenderedPageBreak/>
-        <w:t>Execution Order</w:t>
-      </w:r>
-    </w:p>
-    <w:p>
-      <w:pPr>
-        <w:rPr>
-          <w:lang w:val="en-US"/>
-        </w:rPr>
-      </w:pPr>
-      <w:r>
-        <w:rPr>
-          <w:lang w:val="en-US"/>
-        </w:rPr>
-        <w:t>1. EntityTests (independent)</w:t>
-      </w:r>
-    </w:p>
-    <w:p>
-      <w:pPr>
-        <w:rPr>
-          <w:lang w:val="en-US"/>
-        </w:rPr>
-      </w:pPr>
-      <w:r>
-        <w:rPr>
-          <w:lang w:val="en-US"/>
-        </w:rPr>
-        <w:t>2. ServiceTest (creates data)</w:t>
-      </w:r>
-    </w:p>
-    <w:p>
-      <w:pPr>
-        <w:rPr>
-          <w:lang w:val="en-US"/>
-        </w:rPr>
-      </w:pPr>
-      <w:r>
-        <w:rPr>
-          <w:lang w:val="en-US"/>
-        </w:rPr>
-        <w:t>3. ResourceTest (uses created data)</w:t>
-      </w:r>
-    </w:p>
-    <w:p>
-      <w:pPr>
-        <w:rPr>
-          <w:lang w:val="en-US"/>
-        </w:rPr>
-      </w:pPr>
-      <w:r>
-        <w:rPr>
-          <w:lang w:val="en-US"/>
-        </w:rPr>
-        <w:t>4. TestACMEMedicalSystem (final validation)</w:t>
-      </w:r>
-    </w:p>
-    <w:p>
-      <w:pPr>
-        <w:rPr>
-          <w:lang w:val="en-US"/>
-        </w:rPr>
-      </w:pPr>
-    </w:p>
-    <w:p>
-      <w:pPr>
-        <w:rPr>
-          <w:b/>
-          <w:bCs/>
-          <w:lang w:val="en-US"/>
-        </w:rPr>
-      </w:pPr>
-      <w:r>
-        <w:rPr>
-          <w:b/>
-          <w:bCs/>
+        <w:t>HTTP Status Codes Validated</w:t>
+      </w:r>
+    </w:p>
+    <w:p>
+      <w:pPr>
+        <w:rPr>
+          <w:lang w:val="en-US"/>
+        </w:rPr>
+      </w:pPr>
+      <w:r>
+        <w:rPr>
+          <w:lang w:val="en-US"/>
+        </w:rPr>
+        <w:t>• 200 (OK), 201 (Created), 400 (Bad Request)</w:t>
+      </w:r>
+    </w:p>
+    <w:p>
+      <w:pPr>
+        <w:rPr>
+          <w:lang w:val="en-US"/>
+        </w:rPr>
+      </w:pPr>
+      <w:r>
+        <w:rPr>
+          <w:lang w:val="en-US"/>
+        </w:rPr>
+        <w:t>• 401 (Unauthorized), 403 (Forbidden), 404 (Not Found)</w:t>
+      </w:r>
+    </w:p>
+    <w:p>
+      <w:pPr>
+        <w:rPr>
+          <w:lang w:val="en-US"/>
+        </w:rPr>
+      </w:pPr>
+      <w:r>
+        <w:rPr>
+          <w:lang w:val="en-US"/>
+        </w:rPr>
+        <w:t>• 405 (Method Not Allowed), 409 (Conflict), 415 (Unsupported Media Type)</w:t>
+      </w:r>
+    </w:p>
+    <w:p>
+      <w:pPr>
+        <w:rPr>
+          <w:lang w:val="en-US"/>
+        </w:rPr>
+      </w:pPr>
+    </w:p>
+    <w:p>
+      <w:pPr>
+        <w:pStyle w:val="Heading2"/>
+        <w:rPr>
+          <w:lang w:val="en-US"/>
+        </w:rPr>
+      </w:pPr>
+      <w:r>
+        <w:rPr>
+          <w:rFonts w:hint="eastAsia"/>
+          <w:lang w:val="en-US" w:eastAsia="zh-CN"/>
+        </w:rPr>
+        <w:t xml:space="preserve">5.4 </w:t>
+      </w:r>
+      <w:r>
+        <w:rPr>
           <w:lang w:val="en-US"/>
         </w:rPr>
         <w:t>Key Technologies</w:t>
@@ -2353,150 +2474,6 @@
       </w:pPr>
     </w:p>
     <w:p>
-      <w:pPr>
-        <w:rPr>
-          <w:b/>
-          <w:bCs/>
-          <w:lang w:val="en-US"/>
-        </w:rPr>
-      </w:pPr>
-      <w:r>
-        <w:rPr>
-          <w:b/>
-          <w:bCs/>
-          <w:lang w:val="en-US"/>
-        </w:rPr>
-        <w:t>Entities Tested</w:t>
-      </w:r>
-    </w:p>
-    <w:p>
-      <w:pPr>
-        <w:rPr>
-          <w:lang w:val="en-US"/>
-        </w:rPr>
-      </w:pPr>
-      <w:r>
-        <w:rPr>
-          <w:lang w:val="en-US"/>
-        </w:rPr>
-        <w:t>All 7 main entities with complete CRUD operations:</w:t>
-      </w:r>
-    </w:p>
-    <w:p>
-      <w:pPr>
-        <w:rPr>
-          <w:lang w:val="en-US"/>
-        </w:rPr>
-      </w:pPr>
-      <w:r>
-        <w:rPr>
-          <w:lang w:val="en-US"/>
-        </w:rPr>
-        <w:t>• Physician, Patient, Medicine</w:t>
-      </w:r>
-    </w:p>
-    <w:p>
-      <w:pPr>
-        <w:rPr>
-          <w:lang w:val="en-US"/>
-        </w:rPr>
-      </w:pPr>
-      <w:r>
-        <w:rPr>
-          <w:lang w:val="en-US"/>
-        </w:rPr>
-        <w:t>• MedicalSchool, MedicalTraining, MedicalCertificate</w:t>
-      </w:r>
-    </w:p>
-    <w:p>
-      <w:pPr>
-        <w:rPr>
-          <w:lang w:val="en-US"/>
-        </w:rPr>
-      </w:pPr>
-      <w:r>
-        <w:rPr>
-          <w:lang w:val="en-US"/>
-        </w:rPr>
-        <w:t>• Prescription (with composite key)</w:t>
-      </w:r>
-    </w:p>
-    <w:p>
-      <w:pPr>
-        <w:rPr>
-          <w:lang w:val="en-US"/>
-        </w:rPr>
-      </w:pPr>
-    </w:p>
-    <w:p>
-      <w:pPr>
-        <w:rPr>
-          <w:b/>
-          <w:bCs/>
-          <w:lang w:val="en-US"/>
-        </w:rPr>
-      </w:pPr>
-      <w:r>
-        <w:rPr>
-          <w:b/>
-          <w:bCs/>
-          <w:lang w:val="en-US"/>
-        </w:rPr>
-        <w:t>HTTP Status Codes Validated</w:t>
-      </w:r>
-    </w:p>
-    <w:p>
-      <w:pPr>
-        <w:rPr>
-          <w:lang w:val="en-US"/>
-        </w:rPr>
-      </w:pPr>
-      <w:r>
-        <w:rPr>
-          <w:lang w:val="en-US"/>
-        </w:rPr>
-        <w:t>• 200 (OK), 201 (Created), 400 (Bad Request)</w:t>
-      </w:r>
-    </w:p>
-    <w:p>
-      <w:pPr>
-        <w:rPr>
-          <w:lang w:val="en-US"/>
-        </w:rPr>
-      </w:pPr>
-      <w:r>
-        <w:rPr>
-          <w:lang w:val="en-US"/>
-        </w:rPr>
-        <w:t>• 401 (Unauthorized), 403 (Forbidden), 404 (Not Found)</w:t>
-      </w:r>
-    </w:p>
-    <w:p>
-      <w:pPr>
-        <w:rPr>
-          <w:lang w:val="en-US"/>
-        </w:rPr>
-      </w:pPr>
-      <w:r>
-        <w:rPr>
-          <w:lang w:val="en-US"/>
-        </w:rPr>
-        <w:t>• 405 (Method Not Allowed), 409 (Conflict), 415 (Unsupported Media Type)</w:t>
-      </w:r>
-    </w:p>
-    <w:p>
-      <w:pPr>
-        <w:rPr>
-          <w:lang w:val="en-US"/>
-        </w:rPr>
-      </w:pPr>
-    </w:p>
-    <w:p>
-      <w:pPr>
-        <w:rPr>
-          <w:lang w:val="en-US"/>
-        </w:rPr>
-      </w:pPr>
       <w:r>
         <w:rPr>
           <w:lang w:val="en-US"/>
@@ -2504,10 +2481,8 @@
         <w:t>Comprehensive test suite ensuring security, functionality, and reliability of the ACME Medical REST API system.</w:t>
       </w:r>
     </w:p>
-    <w:p/>
-    <w:p/>
-    <w:p/>
     <w:sectPr>
+      <w:footerReference w:type="default" r:id="rId9"/>
       <w:pgSz w:w="12240" w:h="15840"/>
       <w:pgMar w:top="1440" w:right="1440" w:bottom="1440" w:left="1440" w:header="708" w:footer="708" w:gutter="0"/>
       <w:cols w:space="708"/>
@@ -2517,9 +2492,225 @@
 </w:document>
 </file>
 
+<file path=word/endnotes.xml><?xml version="1.0" encoding="utf-8"?>
+<w:endnotes xmlns:wpc="http://schemas.microsoft.com/office/word/2010/wordprocessingCanvas" xmlns:cx="http://schemas.microsoft.com/office/drawing/2014/chartex" xmlns:cx1="http://schemas.microsoft.com/office/drawing/2015/9/8/chartex" xmlns:cx2="http://schemas.microsoft.com/office/drawing/2015/10/21/chartex" xmlns:cx3="http://schemas.microsoft.com/office/drawing/2016/5/9/chartex" xmlns:cx4="http://schemas.microsoft.com/office/drawing/2016/5/10/chartex" xmlns:cx5="http://schemas.microsoft.com/office/drawing/2016/5/11/chartex" xmlns:cx6="http://schemas.microsoft.com/office/drawing/2016/5/12/chartex" xmlns:cx7="http://schemas.microsoft.com/office/drawing/2016/5/13/chartex" xmlns:cx8="http://schemas.microsoft.com/office/drawing/2016/5/14/chartex" xmlns:mc="http://schemas.openxmlformats.org/markup-compatibility/2006" xmlns:aink="http://schemas.microsoft.com/office/drawing/2016/ink" xmlns:am3d="http://schemas.microsoft.com/office/drawing/2017/model3d" xmlns:o="urn:schemas-microsoft-com:office:office" xmlns:oel="http://schemas.microsoft.com/office/2019/extlst" xmlns:r="http://schemas.openxmlformats.org/officeDocument/2006/relationships" xmlns:m="http://schemas.openxmlformats.org/officeDocument/2006/math" xmlns:v="urn:schemas-microsoft-com:vml" xmlns:wp14="http://schemas.microsoft.com/office/word/2010/wordprocessingDrawing" xmlns:wp="http://schemas.openxmlformats.org/drawingml/2006/wordprocessingDrawing" xmlns:w10="urn:schemas-microsoft-com:office:word" xmlns:w="http://schemas.openxmlformats.org/wordprocessingml/2006/main" xmlns:w14="http://schemas.microsoft.com/office/word/2010/wordml" xmlns:w15="http://schemas.microsoft.com/office/word/2012/wordml" xmlns:w16cex="http://schemas.microsoft.com/office/word/2018/wordml/cex" xmlns:w16cid="http://schemas.microsoft.com/office/word/2016/wordml/cid" xmlns:w16="http://schemas.microsoft.com/office/word/2018/wordml" xmlns:w16du="http://schemas.microsoft.com/office/word/2023/wordml/word16du" xmlns:w16sdtdh="http://schemas.microsoft.com/office/word/2020/wordml/sdtdatahash" xmlns:w16sdtfl="http://schemas.microsoft.com/office/word/2024/wordml/sdtformatlock" xmlns:w16se="http://schemas.microsoft.com/office/word/2015/wordml/symex" xmlns:wpg="http://schemas.microsoft.com/office/word/2010/wordprocessingGroup" xmlns:wpi="http://schemas.microsoft.com/office/word/2010/wordprocessingInk" xmlns:wne="http://schemas.microsoft.com/office/word/2006/wordml" xmlns:wps="http://schemas.microsoft.com/office/word/2010/wordprocessingShape" mc:Ignorable="w14 w15 w16se w16cid w16 w16cex w16sdtdh w16sdtfl w16du wp14">
+  <w:endnote w:type="separator" w:id="-1">
+    <w:p>
+      <w:pPr>
+        <w:spacing w:after="0" w:line="240" w:lineRule="auto"/>
+      </w:pPr>
+      <w:r>
+        <w:separator/>
+      </w:r>
+    </w:p>
+  </w:endnote>
+  <w:endnote w:type="continuationSeparator" w:id="0">
+    <w:p>
+      <w:pPr>
+        <w:spacing w:after="0" w:line="240" w:lineRule="auto"/>
+      </w:pPr>
+      <w:r>
+        <w:continuationSeparator/>
+      </w:r>
+    </w:p>
+  </w:endnote>
+</w:endnotes>
+</file>
+
+<file path=word/footer1.xml><?xml version="1.0" encoding="utf-8"?>
+<w:ftr xmlns:wpc="http://schemas.microsoft.com/office/word/2010/wordprocessingCanvas" xmlns:cx="http://schemas.microsoft.com/office/drawing/2014/chartex" xmlns:cx1="http://schemas.microsoft.com/office/drawing/2015/9/8/chartex" xmlns:cx2="http://schemas.microsoft.com/office/drawing/2015/10/21/chartex" xmlns:cx3="http://schemas.microsoft.com/office/drawing/2016/5/9/chartex" xmlns:cx4="http://schemas.microsoft.com/office/drawing/2016/5/10/chartex" xmlns:cx5="http://schemas.microsoft.com/office/drawing/2016/5/11/chartex" xmlns:cx6="http://schemas.microsoft.com/office/drawing/2016/5/12/chartex" xmlns:cx7="http://schemas.microsoft.com/office/drawing/2016/5/13/chartex" xmlns:cx8="http://schemas.microsoft.com/office/drawing/2016/5/14/chartex" xmlns:mc="http://schemas.openxmlformats.org/markup-compatibility/2006" xmlns:aink="http://schemas.microsoft.com/office/drawing/2016/ink" xmlns:am3d="http://schemas.microsoft.com/office/drawing/2017/model3d" xmlns:o="urn:schemas-microsoft-com:office:office" xmlns:oel="http://schemas.microsoft.com/office/2019/extlst" xmlns:r="http://schemas.openxmlformats.org/officeDocument/2006/relationships" xmlns:m="http://schemas.openxmlformats.org/officeDocument/2006/math" xmlns:v="urn:schemas-microsoft-com:vml" xmlns:wp14="http://schemas.microsoft.com/office/word/2010/wordprocessingDrawing" xmlns:wp="http://schemas.openxmlformats.org/drawingml/2006/wordprocessingDrawing" xmlns:w10="urn:schemas-microsoft-com:office:word" xmlns:w="http://schemas.openxmlformats.org/wordprocessingml/2006/main" xmlns:w14="http://schemas.microsoft.com/office/word/2010/wordml" xmlns:w15="http://schemas.microsoft.com/office/word/2012/wordml" xmlns:w16cex="http://schemas.microsoft.com/office/word/2018/wordml/cex" xmlns:w16cid="http://schemas.microsoft.com/office/word/2016/wordml/cid" xmlns:w16="http://schemas.microsoft.com/office/word/2018/wordml" xmlns:w16du="http://schemas.microsoft.com/office/word/2023/wordml/word16du" xmlns:w16sdtdh="http://schemas.microsoft.com/office/word/2020/wordml/sdtdatahash" xmlns:w16sdtfl="http://schemas.microsoft.com/office/word/2024/wordml/sdtformatlock" xmlns:w16se="http://schemas.microsoft.com/office/word/2015/wordml/symex" xmlns:wpg="http://schemas.microsoft.com/office/word/2010/wordprocessingGroup" xmlns:wpi="http://schemas.microsoft.com/office/word/2010/wordprocessingInk" xmlns:wne="http://schemas.microsoft.com/office/word/2006/wordml" xmlns:wps="http://schemas.microsoft.com/office/word/2010/wordprocessingShape" mc:Ignorable="w14 w15 w16se w16cid w16 w16cex w16sdtdh w16sdtfl w16du wp14">
+  <w:sdt>
+    <w:sdtPr>
+      <w:id w:val="31627052"/>
+      <w:docPartObj>
+        <w:docPartGallery w:val="Page Numbers (Bottom of Page)"/>
+        <w:docPartUnique/>
+      </w:docPartObj>
+    </w:sdtPr>
+    <w:sdtEndPr>
+      <w:rPr>
+        <w:noProof/>
+      </w:rPr>
+    </w:sdtEndPr>
+    <w:sdtContent>
+      <w:p>
+        <w:pPr>
+          <w:pStyle w:val="Footer"/>
+          <w:jc w:val="center"/>
+        </w:pPr>
+        <w:r>
+          <w:fldChar w:fldCharType="begin"/>
+        </w:r>
+        <w:r>
+          <w:instrText xml:space="preserve"> PAGE   \* MERGEFORMAT </w:instrText>
+        </w:r>
+        <w:r>
+          <w:fldChar w:fldCharType="separate"/>
+        </w:r>
+        <w:r>
+          <w:rPr>
+            <w:noProof/>
+          </w:rPr>
+          <w:t>2</w:t>
+        </w:r>
+        <w:r>
+          <w:rPr>
+            <w:noProof/>
+          </w:rPr>
+          <w:fldChar w:fldCharType="end"/>
+        </w:r>
+      </w:p>
+    </w:sdtContent>
+  </w:sdt>
+  <w:p>
+    <w:pPr>
+      <w:pStyle w:val="Footer"/>
+    </w:pPr>
+  </w:p>
+</w:ftr>
+</file>
+
+<file path=word/footnotes.xml><?xml version="1.0" encoding="utf-8"?>
+<w:footnotes xmlns:wpc="http://schemas.microsoft.com/office/word/2010/wordprocessingCanvas" xmlns:cx="http://schemas.microsoft.com/office/drawing/2014/chartex" xmlns:cx1="http://schemas.microsoft.com/office/drawing/2015/9/8/chartex" xmlns:cx2="http://schemas.microsoft.com/office/drawing/2015/10/21/chartex" xmlns:cx3="http://schemas.microsoft.com/office/drawing/2016/5/9/chartex" xmlns:cx4="http://schemas.microsoft.com/office/drawing/2016/5/10/chartex" xmlns:cx5="http://schemas.microsoft.com/office/drawing/2016/5/11/chartex" xmlns:cx6="http://schemas.microsoft.com/office/drawing/2016/5/12/chartex" xmlns:cx7="http://schemas.microsoft.com/office/drawing/2016/5/13/chartex" xmlns:cx8="http://schemas.microsoft.com/office/drawing/2016/5/14/chartex" xmlns:mc="http://schemas.openxmlformats.org/markup-compatibility/2006" xmlns:aink="http://schemas.microsoft.com/office/drawing/2016/ink" xmlns:am3d="http://schemas.microsoft.com/office/drawing/2017/model3d" xmlns:o="urn:schemas-microsoft-com:office:office" xmlns:oel="http://schemas.microsoft.com/office/2019/extlst" xmlns:r="http://schemas.openxmlformats.org/officeDocument/2006/relationships" xmlns:m="http://schemas.openxmlformats.org/officeDocument/2006/math" xmlns:v="urn:schemas-microsoft-com:vml" xmlns:wp14="http://schemas.microsoft.com/office/word/2010/wordprocessingDrawing" xmlns:wp="http://schemas.openxmlformats.org/drawingml/2006/wordprocessingDrawing" xmlns:w10="urn:schemas-microsoft-com:office:word" xmlns:w="http://schemas.openxmlformats.org/wordprocessingml/2006/main" xmlns:w14="http://schemas.microsoft.com/office/word/2010/wordml" xmlns:w15="http://schemas.microsoft.com/office/word/2012/wordml" xmlns:w16cex="http://schemas.microsoft.com/office/word/2018/wordml/cex" xmlns:w16cid="http://schemas.microsoft.com/office/word/2016/wordml/cid" xmlns:w16="http://schemas.microsoft.com/office/word/2018/wordml" xmlns:w16du="http://schemas.microsoft.com/office/word/2023/wordml/word16du" xmlns:w16sdtdh="http://schemas.microsoft.com/office/word/2020/wordml/sdtdatahash" xmlns:w16sdtfl="http://schemas.microsoft.com/office/word/2024/wordml/sdtformatlock" xmlns:w16se="http://schemas.microsoft.com/office/word/2015/wordml/symex" xmlns:wpg="http://schemas.microsoft.com/office/word/2010/wordprocessingGroup" xmlns:wpi="http://schemas.microsoft.com/office/word/2010/wordprocessingInk" xmlns:wne="http://schemas.microsoft.com/office/word/2006/wordml" xmlns:wps="http://schemas.microsoft.com/office/word/2010/wordprocessingShape" mc:Ignorable="w14 w15 w16se w16cid w16 w16cex w16sdtdh w16sdtfl w16du wp14">
+  <w:footnote w:type="separator" w:id="-1">
+    <w:p>
+      <w:pPr>
+        <w:spacing w:after="0" w:line="240" w:lineRule="auto"/>
+      </w:pPr>
+      <w:r>
+        <w:separator/>
+      </w:r>
+    </w:p>
+  </w:footnote>
+  <w:footnote w:type="continuationSeparator" w:id="0">
+    <w:p>
+      <w:pPr>
+        <w:spacing w:after="0" w:line="240" w:lineRule="auto"/>
+      </w:pPr>
+      <w:r>
+        <w:continuationSeparator/>
+      </w:r>
+    </w:p>
+  </w:footnote>
+</w:footnotes>
+</file>
+
 <file path=word/numbering.xml><?xml version="1.0" encoding="utf-8"?>
 <w:numbering xmlns:wpc="http://schemas.microsoft.com/office/word/2010/wordprocessingCanvas" xmlns:cx="http://schemas.microsoft.com/office/drawing/2014/chartex" xmlns:cx1="http://schemas.microsoft.com/office/drawing/2015/9/8/chartex" xmlns:cx2="http://schemas.microsoft.com/office/drawing/2015/10/21/chartex" xmlns:cx3="http://schemas.microsoft.com/office/drawing/2016/5/9/chartex" xmlns:cx4="http://schemas.microsoft.com/office/drawing/2016/5/10/chartex" xmlns:cx5="http://schemas.microsoft.com/office/drawing/2016/5/11/chartex" xmlns:cx6="http://schemas.microsoft.com/office/drawing/2016/5/12/chartex" xmlns:cx7="http://schemas.microsoft.com/office/drawing/2016/5/13/chartex" xmlns:cx8="http://schemas.microsoft.com/office/drawing/2016/5/14/chartex" xmlns:mc="http://schemas.openxmlformats.org/markup-compatibility/2006" xmlns:aink="http://schemas.microsoft.com/office/drawing/2016/ink" xmlns:am3d="http://schemas.microsoft.com/office/drawing/2017/model3d" xmlns:o="urn:schemas-microsoft-com:office:office" xmlns:oel="http://schemas.microsoft.com/office/2019/extlst" xmlns:r="http://schemas.openxmlformats.org/officeDocument/2006/relationships" xmlns:m="http://schemas.openxmlformats.org/officeDocument/2006/math" xmlns:v="urn:schemas-microsoft-com:vml" xmlns:wp14="http://schemas.microsoft.com/office/word/2010/wordprocessingDrawing" xmlns:wp="http://schemas.openxmlformats.org/drawingml/2006/wordprocessingDrawing" xmlns:w10="urn:schemas-microsoft-com:office:word" xmlns:w="http://schemas.openxmlformats.org/wordprocessingml/2006/main" xmlns:w14="http://schemas.microsoft.com/office/word/2010/wordml" xmlns:w15="http://schemas.microsoft.com/office/word/2012/wordml" xmlns:w16cex="http://schemas.microsoft.com/office/word/2018/wordml/cex" xmlns:w16cid="http://schemas.microsoft.com/office/word/2016/wordml/cid" xmlns:w16="http://schemas.microsoft.com/office/word/2018/wordml" xmlns:w16du="http://schemas.microsoft.com/office/word/2023/wordml/word16du" xmlns:w16sdtdh="http://schemas.microsoft.com/office/word/2020/wordml/sdtdatahash" xmlns:w16sdtfl="http://schemas.microsoft.com/office/word/2024/wordml/sdtformatlock" xmlns:w16se="http://schemas.microsoft.com/office/word/2015/wordml/symex" xmlns:wpg="http://schemas.microsoft.com/office/word/2010/wordprocessingGroup" xmlns:wpi="http://schemas.microsoft.com/office/word/2010/wordprocessingInk" xmlns:wne="http://schemas.microsoft.com/office/word/2006/wordml" xmlns:wps="http://schemas.microsoft.com/office/word/2010/wordprocessingShape" mc:Ignorable="w14 w15 w16se w16cid w16 w16cex w16sdtdh w16sdtfl w16du wp14">
   <w:abstractNum w:abstractNumId="0" w15:restartNumberingAfterBreak="0">
+    <w:nsid w:val="10B05D2E"/>
+    <w:multiLevelType w:val="hybridMultilevel"/>
+    <w:tmpl w:val="FA1CD170"/>
+    <w:lvl w:ilvl="0" w:tplc="10090001">
+      <w:start w:val="1"/>
+      <w:numFmt w:val="bullet"/>
+      <w:lvlText w:val=""/>
+      <w:lvlJc w:val="left"/>
+      <w:pPr>
+        <w:ind w:left="720" w:hanging="360"/>
+      </w:pPr>
+      <w:rPr>
+        <w:rFonts w:ascii="Symbol" w:hAnsi="Symbol" w:hint="default"/>
+      </w:rPr>
+    </w:lvl>
+    <w:lvl w:ilvl="1" w:tplc="10090003" w:tentative="1">
+      <w:start w:val="1"/>
+      <w:numFmt w:val="bullet"/>
+      <w:lvlText w:val="o"/>
+      <w:lvlJc w:val="left"/>
+      <w:pPr>
+        <w:ind w:left="1440" w:hanging="360"/>
+      </w:pPr>
+      <w:rPr>
+        <w:rFonts w:ascii="Courier New" w:hAnsi="Courier New" w:cs="Courier New" w:hint="default"/>
+      </w:rPr>
+    </w:lvl>
+    <w:lvl w:ilvl="2" w:tplc="10090005" w:tentative="1">
+      <w:start w:val="1"/>
+      <w:numFmt w:val="bullet"/>
+      <w:lvlText w:val=""/>
+      <w:lvlJc w:val="left"/>
+      <w:pPr>
+        <w:ind w:left="2160" w:hanging="360"/>
+      </w:pPr>
+      <w:rPr>
+        <w:rFonts w:ascii="Wingdings" w:hAnsi="Wingdings" w:hint="default"/>
+      </w:rPr>
+    </w:lvl>
+    <w:lvl w:ilvl="3" w:tplc="10090001" w:tentative="1">
+      <w:start w:val="1"/>
+      <w:numFmt w:val="bullet"/>
+      <w:lvlText w:val=""/>
+      <w:lvlJc w:val="left"/>
+      <w:pPr>
+        <w:ind w:left="2880" w:hanging="360"/>
+      </w:pPr>
+      <w:rPr>
+        <w:rFonts w:ascii="Symbol" w:hAnsi="Symbol" w:hint="default"/>
+      </w:rPr>
+    </w:lvl>
+    <w:lvl w:ilvl="4" w:tplc="10090003" w:tentative="1">
+      <w:start w:val="1"/>
+      <w:numFmt w:val="bullet"/>
+      <w:lvlText w:val="o"/>
+      <w:lvlJc w:val="left"/>
+      <w:pPr>
+        <w:ind w:left="3600" w:hanging="360"/>
+      </w:pPr>
+      <w:rPr>
+        <w:rFonts w:ascii="Courier New" w:hAnsi="Courier New" w:cs="Courier New" w:hint="default"/>
+      </w:rPr>
+    </w:lvl>
+    <w:lvl w:ilvl="5" w:tplc="10090005" w:tentative="1">
+      <w:start w:val="1"/>
+      <w:numFmt w:val="bullet"/>
+      <w:lvlText w:val=""/>
+      <w:lvlJc w:val="left"/>
+      <w:pPr>
+        <w:ind w:left="4320" w:hanging="360"/>
+      </w:pPr>
+      <w:rPr>
+        <w:rFonts w:ascii="Wingdings" w:hAnsi="Wingdings" w:hint="default"/>
+      </w:rPr>
+    </w:lvl>
+    <w:lvl w:ilvl="6" w:tplc="10090001" w:tentative="1">
+      <w:start w:val="1"/>
+      <w:numFmt w:val="bullet"/>
+      <w:lvlText w:val=""/>
+      <w:lvlJc w:val="left"/>
+      <w:pPr>
+        <w:ind w:left="5040" w:hanging="360"/>
+      </w:pPr>
+      <w:rPr>
+        <w:rFonts w:ascii="Symbol" w:hAnsi="Symbol" w:hint="default"/>
+      </w:rPr>
+    </w:lvl>
+    <w:lvl w:ilvl="7" w:tplc="10090003" w:tentative="1">
+      <w:start w:val="1"/>
+      <w:numFmt w:val="bullet"/>
+      <w:lvlText w:val="o"/>
+      <w:lvlJc w:val="left"/>
+      <w:pPr>
+        <w:ind w:left="5760" w:hanging="360"/>
+      </w:pPr>
+      <w:rPr>
+        <w:rFonts w:ascii="Courier New" w:hAnsi="Courier New" w:cs="Courier New" w:hint="default"/>
+      </w:rPr>
+    </w:lvl>
+    <w:lvl w:ilvl="8" w:tplc="10090005" w:tentative="1">
+      <w:start w:val="1"/>
+      <w:numFmt w:val="bullet"/>
+      <w:lvlText w:val=""/>
+      <w:lvlJc w:val="left"/>
+      <w:pPr>
+        <w:ind w:left="6480" w:hanging="360"/>
+      </w:pPr>
+      <w:rPr>
+        <w:rFonts w:ascii="Wingdings" w:hAnsi="Wingdings" w:hint="default"/>
+      </w:rPr>
+    </w:lvl>
+  </w:abstractNum>
+  <w:abstractNum w:abstractNumId="1" w15:restartNumberingAfterBreak="0">
     <w:nsid w:val="12B9661A"/>
     <w:multiLevelType w:val="multilevel"/>
     <w:tmpl w:val="A028BD3C"/>
@@ -2668,7 +2859,7 @@
       </w:rPr>
     </w:lvl>
   </w:abstractNum>
-  <w:abstractNum w:abstractNumId="1" w15:restartNumberingAfterBreak="0">
+  <w:abstractNum w:abstractNumId="2" w15:restartNumberingAfterBreak="0">
     <w:nsid w:val="26D62A51"/>
     <w:multiLevelType w:val="multilevel"/>
     <w:tmpl w:val="66B23320"/>
@@ -2817,7 +3008,7 @@
       </w:rPr>
     </w:lvl>
   </w:abstractNum>
-  <w:abstractNum w:abstractNumId="2" w15:restartNumberingAfterBreak="0">
+  <w:abstractNum w:abstractNumId="3" w15:restartNumberingAfterBreak="0">
     <w:nsid w:val="3E004F44"/>
     <w:multiLevelType w:val="multilevel"/>
     <w:tmpl w:val="53043E90"/>
@@ -2966,7 +3157,7 @@
       </w:rPr>
     </w:lvl>
   </w:abstractNum>
-  <w:abstractNum w:abstractNumId="3" w15:restartNumberingAfterBreak="0">
+  <w:abstractNum w:abstractNumId="4" w15:restartNumberingAfterBreak="0">
     <w:nsid w:val="43387B26"/>
     <w:multiLevelType w:val="multilevel"/>
     <w:tmpl w:val="8534AB5C"/>
@@ -3083,7 +3274,7 @@
       </w:pPr>
     </w:lvl>
   </w:abstractNum>
-  <w:abstractNum w:abstractNumId="4" w15:restartNumberingAfterBreak="0">
+  <w:abstractNum w:abstractNumId="5" w15:restartNumberingAfterBreak="0">
     <w:nsid w:val="47A84A26"/>
     <w:multiLevelType w:val="multilevel"/>
     <w:tmpl w:val="A1F011A0"/>
@@ -3196,7 +3387,7 @@
       </w:pPr>
     </w:lvl>
   </w:abstractNum>
-  <w:abstractNum w:abstractNumId="5" w15:restartNumberingAfterBreak="0">
+  <w:abstractNum w:abstractNumId="6" w15:restartNumberingAfterBreak="0">
     <w:nsid w:val="664C4904"/>
     <w:multiLevelType w:val="multilevel"/>
     <w:tmpl w:val="B7D2997C"/>
@@ -3309,7 +3500,7 @@
       </w:pPr>
     </w:lvl>
   </w:abstractNum>
-  <w:abstractNum w:abstractNumId="6" w15:restartNumberingAfterBreak="0">
+  <w:abstractNum w:abstractNumId="7" w15:restartNumberingAfterBreak="0">
     <w:nsid w:val="756E593F"/>
     <w:multiLevelType w:val="multilevel"/>
     <w:tmpl w:val="0F5EE574"/>
@@ -3431,25 +3622,28 @@
     </w:lvl>
   </w:abstractNum>
   <w:num w:numId="1" w16cid:durableId="766999051">
-    <w:abstractNumId w:val="0"/>
+    <w:abstractNumId w:val="1"/>
   </w:num>
   <w:num w:numId="2" w16cid:durableId="1381905273">
+    <w:abstractNumId w:val="3"/>
+  </w:num>
+  <w:num w:numId="3" w16cid:durableId="734938545">
+    <w:abstractNumId w:val="7"/>
+  </w:num>
+  <w:num w:numId="4" w16cid:durableId="804081217">
+    <w:abstractNumId w:val="4"/>
+  </w:num>
+  <w:num w:numId="5" w16cid:durableId="1385370121">
+    <w:abstractNumId w:val="6"/>
+  </w:num>
+  <w:num w:numId="6" w16cid:durableId="1859932110">
     <w:abstractNumId w:val="2"/>
   </w:num>
-  <w:num w:numId="3" w16cid:durableId="734938545">
-    <w:abstractNumId w:val="6"/>
-  </w:num>
-  <w:num w:numId="4" w16cid:durableId="804081217">
-    <w:abstractNumId w:val="3"/>
-  </w:num>
-  <w:num w:numId="5" w16cid:durableId="1385370121">
+  <w:num w:numId="7" w16cid:durableId="1374840117">
     <w:abstractNumId w:val="5"/>
   </w:num>
-  <w:num w:numId="6" w16cid:durableId="1859932110">
-    <w:abstractNumId w:val="1"/>
-  </w:num>
-  <w:num w:numId="7" w16cid:durableId="1374840117">
-    <w:abstractNumId w:val="4"/>
+  <w:num w:numId="8" w16cid:durableId="243953748">
+    <w:abstractNumId w:val="0"/>
   </w:num>
 </w:numbering>
 </file>
@@ -3880,7 +4074,6 @@
     <w:next w:val="Normal"/>
     <w:link w:val="Heading2Char"/>
     <w:uiPriority w:val="9"/>
-    <w:semiHidden/>
     <w:unhideWhenUsed/>
     <w:qFormat/>
     <w:rsid w:val="00A10519"/>
@@ -4097,7 +4290,6 @@
     <w:basedOn w:val="DefaultParagraphFont"/>
     <w:link w:val="Heading2"/>
     <w:uiPriority w:val="9"/>
-    <w:semiHidden/>
     <w:rsid w:val="00A10519"/>
     <w:rPr>
       <w:rFonts w:asciiTheme="majorHAnsi" w:eastAsiaTheme="majorEastAsia" w:hAnsiTheme="majorHAnsi" w:cstheme="majorBidi"/>
@@ -4391,6 +4583,50 @@
       <w:color w:val="605E5C"/>
       <w:shd w:val="clear" w:color="auto" w:fill="E1DFDD"/>
     </w:rPr>
+  </w:style>
+  <w:style w:type="paragraph" w:styleId="Header">
+    <w:name w:val="header"/>
+    <w:basedOn w:val="Normal"/>
+    <w:link w:val="HeaderChar"/>
+    <w:uiPriority w:val="99"/>
+    <w:unhideWhenUsed/>
+    <w:rsid w:val="00C33E7E"/>
+    <w:pPr>
+      <w:tabs>
+        <w:tab w:val="center" w:pos="4320"/>
+        <w:tab w:val="right" w:pos="8640"/>
+      </w:tabs>
+      <w:spacing w:after="0" w:line="240" w:lineRule="auto"/>
+    </w:pPr>
+  </w:style>
+  <w:style w:type="character" w:customStyle="1" w:styleId="HeaderChar">
+    <w:name w:val="Header Char"/>
+    <w:basedOn w:val="DefaultParagraphFont"/>
+    <w:link w:val="Header"/>
+    <w:uiPriority w:val="99"/>
+    <w:rsid w:val="00C33E7E"/>
+  </w:style>
+  <w:style w:type="paragraph" w:styleId="Footer">
+    <w:name w:val="footer"/>
+    <w:basedOn w:val="Normal"/>
+    <w:link w:val="FooterChar"/>
+    <w:uiPriority w:val="99"/>
+    <w:unhideWhenUsed/>
+    <w:rsid w:val="00C33E7E"/>
+    <w:pPr>
+      <w:tabs>
+        <w:tab w:val="center" w:pos="4320"/>
+        <w:tab w:val="right" w:pos="8640"/>
+      </w:tabs>
+      <w:spacing w:after="0" w:line="240" w:lineRule="auto"/>
+    </w:pPr>
+  </w:style>
+  <w:style w:type="character" w:customStyle="1" w:styleId="FooterChar">
+    <w:name w:val="Footer Char"/>
+    <w:basedOn w:val="DefaultParagraphFont"/>
+    <w:link w:val="Footer"/>
+    <w:uiPriority w:val="99"/>
+    <w:rsid w:val="00C33E7E"/>
   </w:style>
 </w:styles>
 </file>

</xml_diff>